<commit_message>
Atualizando README com os dados do Postgres
</commit_message>
<xml_diff>
--- a/README.docx
+++ b/README.docx
@@ -59,15 +59,7 @@
           <w:sz w:val="28"/>
           <w:szCs w:val="28"/>
         </w:rPr>
-        <w:t>Instruções para configuração do ambiente</w:t>
-      </w:r>
-      <w:r>
-        <w:rPr>
-          <w:b/>
-          <w:sz w:val="28"/>
-          <w:szCs w:val="28"/>
-        </w:rPr>
-        <w:t xml:space="preserve"> de desenvolvimento</w:t>
+        <w:t>Instruções para configuração do ambiente de desenvolvimento</w:t>
       </w:r>
     </w:p>
     <w:p/>
@@ -160,10 +152,7 @@
         <w:jc w:val="both"/>
       </w:pPr>
       <w:r>
-        <w:t>Banco de dados</w:t>
-      </w:r>
-      <w:r>
-        <w:t xml:space="preserve"> PostgreSQL 9.4.7</w:t>
+        <w:t>Banco de dados PostgreSQL 9.4.7</w:t>
       </w:r>
     </w:p>
     <w:p>
@@ -259,10 +248,7 @@
         <w:jc w:val="both"/>
       </w:pPr>
       <w:r>
-        <w:t xml:space="preserve">Instalar o </w:t>
-      </w:r>
-      <w:r>
-        <w:t>PostgreSQL</w:t>
+        <w:t>Instalar o PostgreSQL</w:t>
       </w:r>
     </w:p>
     <w:p>
@@ -371,6 +357,25 @@
       <w:pPr>
         <w:pStyle w:val="ListParagraph"/>
         <w:numPr>
+          <w:ilvl w:val="3"/>
+          <w:numId w:val="1"/>
+        </w:numPr>
+        <w:jc w:val="both"/>
+      </w:pPr>
+      <w:r>
+        <w:t xml:space="preserve">Altere a porta do banco de dados para </w:t>
+      </w:r>
+      <w:r>
+        <w:rPr>
+          <w:b/>
+        </w:rPr>
+        <w:t>15432</w:t>
+      </w:r>
+    </w:p>
+    <w:p>
+      <w:pPr>
+        <w:pStyle w:val="ListParagraph"/>
+        <w:numPr>
           <w:ilvl w:val="2"/>
           <w:numId w:val="1"/>
         </w:numPr>
@@ -390,10 +395,7 @@
         <w:jc w:val="both"/>
       </w:pPr>
       <w:r>
-        <w:t xml:space="preserve">Para o </w:t>
-      </w:r>
-      <w:r>
-        <w:t>humv_desktop</w:t>
+        <w:t>Para o humv_desktop</w:t>
       </w:r>
     </w:p>
     <w:p>
@@ -455,15 +457,7 @@
           <w:szCs w:val="20"/>
           <w:lang w:val="en-US"/>
         </w:rPr>
-        <w:t>&lt;Manager className="org.apache.catalina.session.PersistentMa</w:t>
-      </w:r>
-      <w:r>
-        <w:rPr>
-          <w:sz w:val="20"/>
-          <w:szCs w:val="20"/>
-          <w:lang w:val="en-US"/>
-        </w:rPr>
-        <w:t>nager" saveOnRestart="false" maxActiveSessions="-1" minIdleSwap="-1" maxIdleSwap="-1" maxIdleBackup="-1"&gt;</w:t>
+        <w:t>&lt;Manager className="org.apache.catalina.session.PersistentManager" saveOnRestart="false" maxActiveSessions="-1" minIdleSwap="-1" maxIdleSwap="-1" maxIdleBackup="-1"&gt;</w:t>
       </w:r>
     </w:p>
     <w:p>
@@ -510,10 +504,7 @@
         <w:jc w:val="both"/>
       </w:pPr>
       <w:r>
-        <w:t>Criar usuário para o Apache Tomcat (username: sgd / senha: lAs1s_UFRB) no arqui</w:t>
-      </w:r>
-      <w:r>
-        <w:t>vo &lt;TOMCAT_HOME&gt;/conf/tomcat-users.xml:</w:t>
+        <w:t>Criar usuário para o Apache Tomcat (username: sgd / senha: lAs1s_UFRB) no arquivo &lt;TOMCAT_HOME&gt;/conf/tomcat-users.xml:</w:t>
       </w:r>
     </w:p>
     <w:p/>
@@ -614,15 +605,7 @@
           <w:szCs w:val="20"/>
           <w:lang w:val="en-US"/>
         </w:rPr>
-        <w:t xml:space="preserve">&lt;user username="sgd" password="lAs1s_UFRB" </w:t>
-      </w:r>
-      <w:r>
-        <w:rPr>
-          <w:sz w:val="20"/>
-          <w:szCs w:val="20"/>
-          <w:lang w:val="en-US"/>
-        </w:rPr>
-        <w:t>roles="manager,manager-gui,manager-script,admin,admin-gui"/&gt;</w:t>
+        <w:t>&lt;user username="sgd" password="lAs1s_UFRB" roles="manager,manager-gui,manager-script,admin,admin-gui"/&gt;</w:t>
       </w:r>
     </w:p>
     <w:p>
@@ -672,15 +655,7 @@
           <w:szCs w:val="20"/>
           <w:lang w:val="en-US"/>
         </w:rPr>
-        <w:t xml:space="preserve">&lt;Connector port="8080" protocol="HTTP/1.1" </w:t>
-      </w:r>
-      <w:r>
-        <w:rPr>
-          <w:sz w:val="20"/>
-          <w:szCs w:val="20"/>
-          <w:lang w:val="en-US"/>
-        </w:rPr>
-        <w:t>connectionTimeout="20000" redirectPort="8443" /&gt;</w:t>
+        <w:t>&lt;Connector port="8080" protocol="HTTP/1.1" connectionTimeout="20000" redirectPort="8443" /&gt;</w:t>
       </w:r>
     </w:p>
     <w:p>
@@ -731,15 +706,7 @@
           <w:szCs w:val="20"/>
           <w:lang w:val="en-US"/>
         </w:rPr>
-        <w:t>&lt;Connector port="80" protocol="HTTP/1.1" connectionTimeout="20000" redirectPort="8443" URIEncoding="UTF-8" compressableMimeType="text/html,text/xml,text/plain,text/css,text/ javasc</w:t>
-      </w:r>
-      <w:r>
-        <w:rPr>
-          <w:sz w:val="20"/>
-          <w:szCs w:val="20"/>
-          <w:lang w:val="en-US"/>
-        </w:rPr>
-        <w:t>ript,application/x-javascript,application/javascript"/&gt;</w:t>
+        <w:t>&lt;Connector port="80" protocol="HTTP/1.1" connectionTimeout="20000" redirectPort="8443" URIEncoding="UTF-8" compressableMimeType="text/html,text/xml,text/plain,text/css,text/ javascript,application/x-javascript,application/javascript"/&gt;</w:t>
       </w:r>
     </w:p>
     <w:p>
@@ -806,21 +773,43 @@
         <w:jc w:val="both"/>
       </w:pPr>
       <w:r>
-        <w:t>Apache Tomcat: porta 80</w:t>
-      </w:r>
-    </w:p>
-    <w:p>
-      <w:pPr>
-        <w:jc w:val="both"/>
-      </w:pPr>
-      <w:r>
-        <w:t>Jenkins: porta 18080</w:t>
+        <w:t>PostgreSQL: porta 15432</w:t>
       </w:r>
       <w:bookmarkStart w:id="0" w:name="_GoBack"/>
       <w:bookmarkEnd w:id="0"/>
     </w:p>
     <w:p>
-      <w:r>
+      <w:pPr>
+        <w:jc w:val="both"/>
+      </w:pPr>
+      <w:r>
+        <w:t>Apache Tomcat: porta 80</w:t>
+      </w:r>
+    </w:p>
+    <w:p>
+      <w:pPr>
+        <w:jc w:val="both"/>
+        <w:rPr>
+          <w:lang w:val="en-US"/>
+        </w:rPr>
+      </w:pPr>
+      <w:r>
+        <w:rPr>
+          <w:lang w:val="en-US"/>
+        </w:rPr>
+        <w:t>Jenkins: porta 18080</w:t>
+      </w:r>
+    </w:p>
+    <w:p>
+      <w:pPr>
+        <w:rPr>
+          <w:lang w:val="en-US"/>
+        </w:rPr>
+      </w:pPr>
+      <w:r>
+        <w:rPr>
+          <w:lang w:val="en-US"/>
+        </w:rPr>
         <w:br w:type="page"/>
       </w:r>
     </w:p>
@@ -894,16 +883,7 @@
           <w:szCs w:val="20"/>
           <w:lang w:val="en-US"/>
         </w:rPr>
-        <w:t>-- See http://logback.qos.ch/license.html for the applicable licensi</w:t>
-      </w:r>
-      <w:r>
-        <w:rPr>
-          <w:rFonts w:cs="Monaco"/>
-          <w:sz w:val="20"/>
-          <w:szCs w:val="20"/>
-          <w:lang w:val="en-US"/>
-        </w:rPr>
-        <w:t xml:space="preserve">ng </w:t>
+        <w:t xml:space="preserve">-- See http://logback.qos.ch/license.html for the applicable licensing </w:t>
       </w:r>
     </w:p>
     <w:p>
@@ -1005,16 +985,7 @@
           <w:szCs w:val="20"/>
           <w:lang w:val="en-US"/>
         </w:rPr>
-        <w:t>-- DROP TABLE    loggin</w:t>
-      </w:r>
-      <w:r>
-        <w:rPr>
-          <w:rFonts w:cs="Monaco"/>
-          <w:sz w:val="20"/>
-          <w:szCs w:val="20"/>
-          <w:lang w:val="en-US"/>
-        </w:rPr>
-        <w:t>g_event;</w:t>
+        <w:t>-- DROP TABLE    logging_event;</w:t>
       </w:r>
     </w:p>
     <w:p>
@@ -1175,16 +1146,7 @@
           <w:szCs w:val="20"/>
           <w:lang w:val="en-US"/>
         </w:rPr>
-        <w:t xml:space="preserve">    logger_name       VARCHAR(254) NOT </w:t>
-      </w:r>
-      <w:r>
-        <w:rPr>
-          <w:rFonts w:cs="Monaco"/>
-          <w:sz w:val="20"/>
-          <w:szCs w:val="20"/>
-          <w:lang w:val="en-US"/>
-        </w:rPr>
-        <w:t>NULL,</w:t>
+        <w:t xml:space="preserve">    logger_name       VARCHAR(254) NOT NULL,</w:t>
       </w:r>
     </w:p>
     <w:p>
@@ -1303,16 +1265,7 @@
           <w:szCs w:val="20"/>
           <w:lang w:val="en-US"/>
         </w:rPr>
-        <w:t xml:space="preserve">    arg3              </w:t>
-      </w:r>
-      <w:r>
-        <w:rPr>
-          <w:rFonts w:cs="Monaco"/>
-          <w:sz w:val="20"/>
-          <w:szCs w:val="20"/>
-          <w:lang w:val="en-US"/>
-        </w:rPr>
-        <w:t>VARCHAR(254),</w:t>
+        <w:t xml:space="preserve">    arg3              VARCHAR(254),</w:t>
       </w:r>
     </w:p>
     <w:p>
@@ -1417,16 +1370,7 @@
           <w:szCs w:val="20"/>
           <w:lang w:val="en-US"/>
         </w:rPr>
-        <w:t>('logging_event_id_seq'</w:t>
-      </w:r>
-      <w:r>
-        <w:rPr>
-          <w:rFonts w:cs="Monaco"/>
-          <w:sz w:val="20"/>
-          <w:szCs w:val="20"/>
-          <w:lang w:val="en-US"/>
-        </w:rPr>
-        <w:t>) PRIMARY KEY</w:t>
+        <w:t>('logging_event_id_seq') PRIMARY KEY</w:t>
       </w:r>
     </w:p>
     <w:p>
@@ -1583,16 +1527,7 @@
           <w:szCs w:val="20"/>
           <w:lang w:val="en-US"/>
         </w:rPr>
-        <w:t>FOREIGN KEY (event_id) REFERENCES logging_e</w:t>
-      </w:r>
-      <w:r>
-        <w:rPr>
-          <w:rFonts w:cs="Monaco"/>
-          <w:sz w:val="20"/>
-          <w:szCs w:val="20"/>
-          <w:lang w:val="en-US"/>
-        </w:rPr>
-        <w:t>vent(event_id)</w:t>
+        <w:t>FOREIGN KEY (event_id) REFERENCES logging_event(event_id)</w:t>
       </w:r>
     </w:p>
     <w:p>
@@ -1739,16 +1674,7 @@
           <w:szCs w:val="20"/>
           <w:lang w:val="en-US"/>
         </w:rPr>
-        <w:t xml:space="preserve">FOREIGN KEY (event_id) REFERENCES </w:t>
-      </w:r>
-      <w:r>
-        <w:rPr>
-          <w:rFonts w:cs="Monaco"/>
-          <w:sz w:val="20"/>
-          <w:szCs w:val="20"/>
-          <w:lang w:val="en-US"/>
-        </w:rPr>
-        <w:t>logging_event(event_id)</w:t>
+        <w:t>FOREIGN KEY (event_id) REFERENCES logging_event(event_id)</w:t>
       </w:r>
     </w:p>
     <w:p>
@@ -1907,16 +1833,7 @@
           <w:szCs w:val="20"/>
           <w:lang w:val="en-US"/>
         </w:rPr>
-        <w:t>GRANT ALL PRIVILEGES ON TABLE logging_event_id</w:t>
-      </w:r>
-      <w:r>
-        <w:rPr>
-          <w:rFonts w:cs="Monaco"/>
-          <w:sz w:val="20"/>
-          <w:szCs w:val="20"/>
-          <w:lang w:val="en-US"/>
-        </w:rPr>
-        <w:t xml:space="preserve">_seq TO </w:t>
+        <w:t xml:space="preserve">GRANT ALL PRIVILEGES ON TABLE logging_event_id_seq TO </w:t>
       </w:r>
       <w:r>
         <w:rPr>

</xml_diff>

<commit_message>
Atualizando IP do servidor em config. properties e README
</commit_message>
<xml_diff>
--- a/README.docx
+++ b/README.docx
@@ -453,12 +453,13 @@
         <w:rPr>
           <w:lang w:val="en-US"/>
         </w:rPr>
-        <w:t>PostgreSQL: porta 15432</w:t>
-      </w:r>
-    </w:p>
-    <w:p>
-      <w:pPr>
-        <w:pStyle w:val="ListParagraph"/>
+        <w:t>IP do servidor: 10.110.110.110</w:t>
+      </w:r>
+      <w:bookmarkStart w:id="0" w:name="_GoBack"/>
+      <w:bookmarkEnd w:id="0"/>
+    </w:p>
+    <w:p>
+      <w:pPr>
         <w:jc w:val="both"/>
         <w:rPr>
           <w:lang w:val="en-US"/>
@@ -481,7 +482,7 @@
         <w:rPr>
           <w:lang w:val="en-US"/>
         </w:rPr>
-        <w:t>Apache Tomcat: porta 80</w:t>
+        <w:t>PostgreSQL: porta 15432</w:t>
       </w:r>
     </w:p>
     <w:p>
@@ -509,7 +510,7 @@
         <w:rPr>
           <w:lang w:val="en-US"/>
         </w:rPr>
-        <w:t>Jenkins: porta 18080</w:t>
+        <w:t>Apache Tomcat: porta 80</w:t>
       </w:r>
     </w:p>
     <w:p>
@@ -529,15 +530,24 @@
           <w:numId w:val="2"/>
         </w:numPr>
         <w:jc w:val="both"/>
-      </w:pPr>
-      <w:r>
-        <w:t>Backup do banco de dados armazenado em /home/backup-db.sql</w:t>
-      </w:r>
-    </w:p>
-    <w:p>
-      <w:pPr>
-        <w:pStyle w:val="ListParagraph"/>
-        <w:jc w:val="both"/>
+        <w:rPr>
+          <w:lang w:val="en-US"/>
+        </w:rPr>
+      </w:pPr>
+      <w:r>
+        <w:rPr>
+          <w:lang w:val="en-US"/>
+        </w:rPr>
+        <w:t>Jenkins: porta 18080</w:t>
+      </w:r>
+    </w:p>
+    <w:p>
+      <w:pPr>
+        <w:pStyle w:val="ListParagraph"/>
+        <w:jc w:val="both"/>
+        <w:rPr>
+          <w:lang w:val="en-US"/>
+        </w:rPr>
       </w:pPr>
     </w:p>
     <w:p>
@@ -550,61 +560,15 @@
         <w:jc w:val="both"/>
       </w:pPr>
       <w:r>
-        <w:t>Inserir o seguinte trecho de código no arquivo do Apache Tomcat &lt;TOMCAT_HOME&gt;/conf/context.xml:</w:t>
-      </w:r>
-    </w:p>
-    <w:p/>
-    <w:p>
-      <w:pPr>
-        <w:rPr>
-          <w:sz w:val="20"/>
-          <w:szCs w:val="20"/>
-          <w:lang w:val="en-US"/>
-        </w:rPr>
-      </w:pPr>
-      <w:r>
-        <w:rPr>
-          <w:sz w:val="20"/>
-          <w:szCs w:val="20"/>
-          <w:lang w:val="en-US"/>
-        </w:rPr>
-        <w:t>&lt;Manager className="org.apache.catalina.session.PersistentManager" saveOnRestart="false" maxActiveSessions="-1" minIdleSwap="-1" maxIdleSwap="-1" maxIdleBackup="-1"&gt;</w:t>
-      </w:r>
-    </w:p>
-    <w:p>
-      <w:pPr>
-        <w:ind w:firstLine="720"/>
-        <w:rPr>
-          <w:sz w:val="20"/>
-          <w:szCs w:val="20"/>
-          <w:lang w:val="en-US"/>
-        </w:rPr>
-      </w:pPr>
-      <w:r>
-        <w:rPr>
-          <w:sz w:val="20"/>
-          <w:szCs w:val="20"/>
-          <w:lang w:val="en-US"/>
-        </w:rPr>
-        <w:t>&lt;Store className="org.apache.catalina.session.FileStore"/&gt;</w:t>
-      </w:r>
-    </w:p>
-    <w:p>
-      <w:pPr>
-        <w:rPr>
-          <w:sz w:val="20"/>
-          <w:szCs w:val="20"/>
-        </w:rPr>
-      </w:pPr>
-      <w:r>
-        <w:rPr>
-          <w:sz w:val="20"/>
-          <w:szCs w:val="20"/>
-        </w:rPr>
-        <w:t>&lt;/Manager&gt;</w:t>
-      </w:r>
-    </w:p>
-    <w:p/>
+        <w:t>Backup do banco de dados armazenado em /home/backup-db.sql</w:t>
+      </w:r>
+    </w:p>
+    <w:p>
+      <w:pPr>
+        <w:pStyle w:val="ListParagraph"/>
+        <w:jc w:val="both"/>
+      </w:pPr>
+    </w:p>
     <w:p>
       <w:pPr>
         <w:pStyle w:val="ListParagraph"/>
@@ -615,15 +579,7 @@
         <w:jc w:val="both"/>
       </w:pPr>
       <w:r>
-        <w:t xml:space="preserve">Criar usuário para o Apache Tomcat (username: </w:t>
-      </w:r>
-      <w:r>
-        <w:t>humv</w:t>
-      </w:r>
-      <w:bookmarkStart w:id="0" w:name="_GoBack"/>
-      <w:bookmarkEnd w:id="0"/>
-      <w:r>
-        <w:t xml:space="preserve"> / senha: lAs1s_UFRB) no arquivo &lt;TOMCAT_HOME&gt;/conf/tomcat-users.xml:</w:t>
+        <w:t>Inserir o seguinte trecho de código no arquivo do Apache Tomcat &lt;TOMCAT_HOME&gt;/conf/context.xml:</w:t>
       </w:r>
     </w:p>
     <w:p/>
@@ -641,120 +597,43 @@
           <w:szCs w:val="20"/>
           <w:lang w:val="en-US"/>
         </w:rPr>
-        <w:t>&lt;role rolename="manager"/&gt;</w:t>
-      </w:r>
-    </w:p>
-    <w:p>
-      <w:pPr>
-        <w:rPr>
-          <w:sz w:val="20"/>
-          <w:szCs w:val="20"/>
-          <w:lang w:val="en-US"/>
-        </w:rPr>
-      </w:pPr>
-      <w:r>
-        <w:rPr>
-          <w:sz w:val="20"/>
-          <w:szCs w:val="20"/>
-          <w:lang w:val="en-US"/>
-        </w:rPr>
-        <w:t>&lt;role rolename="manager-gui"/&gt;</w:t>
-      </w:r>
-    </w:p>
-    <w:p>
-      <w:pPr>
-        <w:rPr>
-          <w:sz w:val="20"/>
-          <w:szCs w:val="20"/>
-          <w:lang w:val="en-US"/>
-        </w:rPr>
-      </w:pPr>
-      <w:r>
-        <w:rPr>
-          <w:sz w:val="20"/>
-          <w:szCs w:val="20"/>
-          <w:lang w:val="en-US"/>
-        </w:rPr>
-        <w:t>&lt;role rolename="manager-script"/&gt;</w:t>
-      </w:r>
-    </w:p>
-    <w:p>
-      <w:pPr>
-        <w:rPr>
-          <w:sz w:val="20"/>
-          <w:szCs w:val="20"/>
-          <w:lang w:val="en-US"/>
-        </w:rPr>
-      </w:pPr>
-      <w:r>
-        <w:rPr>
-          <w:sz w:val="20"/>
-          <w:szCs w:val="20"/>
-          <w:lang w:val="en-US"/>
-        </w:rPr>
-        <w:t>&lt;role rolename="admin"/&gt;</w:t>
-      </w:r>
-    </w:p>
-    <w:p>
-      <w:pPr>
-        <w:rPr>
-          <w:sz w:val="20"/>
-          <w:szCs w:val="20"/>
-          <w:lang w:val="en-US"/>
-        </w:rPr>
-      </w:pPr>
-      <w:r>
-        <w:rPr>
-          <w:sz w:val="20"/>
-          <w:szCs w:val="20"/>
-          <w:lang w:val="en-US"/>
-        </w:rPr>
-        <w:t>&lt;role rolename="admin-gui"/&gt;</w:t>
-      </w:r>
-    </w:p>
-    <w:p>
-      <w:pPr>
-        <w:rPr>
-          <w:lang w:val="en-US"/>
-        </w:rPr>
-      </w:pPr>
-      <w:r>
-        <w:rPr>
-          <w:sz w:val="20"/>
-          <w:szCs w:val="20"/>
-          <w:lang w:val="en-US"/>
-        </w:rPr>
-        <w:t>&lt;user username="humv</w:t>
-      </w:r>
-      <w:r>
-        <w:rPr>
-          <w:sz w:val="20"/>
-          <w:szCs w:val="20"/>
-          <w:lang w:val="en-US"/>
-        </w:rPr>
-        <w:t>" password="lAs1s_UFRB" roles="manager,manager-gui,manager-script,admin,admin-gui"/&gt;</w:t>
-      </w:r>
-    </w:p>
-    <w:p>
-      <w:pPr>
-        <w:rPr>
-          <w:lang w:val="en-US"/>
-        </w:rPr>
-      </w:pPr>
-    </w:p>
-    <w:p>
-      <w:pPr>
-        <w:ind w:left="720"/>
-      </w:pPr>
-      <w:r>
-        <w:t>OBS.: lembrar de sempre utilizá-lo para fazer deploy de novas versões da aplicação.</w:t>
-      </w:r>
-    </w:p>
-    <w:p>
-      <w:pPr>
-        <w:ind w:left="720"/>
-      </w:pPr>
-    </w:p>
+        <w:t>&lt;Manager className="org.apache.catalina.session.PersistentManager" saveOnRestart="false" maxActiveSessions="-1" minIdleSwap="-1" maxIdleSwap="-1" maxIdleBackup="-1"&gt;</w:t>
+      </w:r>
+    </w:p>
+    <w:p>
+      <w:pPr>
+        <w:ind w:firstLine="720"/>
+        <w:rPr>
+          <w:sz w:val="20"/>
+          <w:szCs w:val="20"/>
+          <w:lang w:val="en-US"/>
+        </w:rPr>
+      </w:pPr>
+      <w:r>
+        <w:rPr>
+          <w:sz w:val="20"/>
+          <w:szCs w:val="20"/>
+          <w:lang w:val="en-US"/>
+        </w:rPr>
+        <w:t>&lt;Store className="org.apache.catalina.session.FileStore"/&gt;</w:t>
+      </w:r>
+    </w:p>
+    <w:p>
+      <w:pPr>
+        <w:rPr>
+          <w:sz w:val="20"/>
+          <w:szCs w:val="20"/>
+        </w:rPr>
+      </w:pPr>
+      <w:r>
+        <w:rPr>
+          <w:sz w:val="20"/>
+          <w:szCs w:val="20"/>
+        </w:rPr>
+        <w:t>&lt;/Manager&gt;</w:t>
+      </w:r>
+    </w:p>
+    <w:p/>
     <w:p>
       <w:pPr>
         <w:pStyle w:val="ListParagraph"/>
@@ -762,6 +641,154 @@
           <w:ilvl w:val="0"/>
           <w:numId w:val="2"/>
         </w:numPr>
+        <w:jc w:val="both"/>
+      </w:pPr>
+      <w:r>
+        <w:t xml:space="preserve">Criar usuário para o Apache Tomcat (username: </w:t>
+      </w:r>
+      <w:r>
+        <w:t>humv</w:t>
+      </w:r>
+      <w:r>
+        <w:t xml:space="preserve"> / senha: lAs1s_UFRB) no arquivo &lt;TOMCAT_HOME&gt;/conf/tomcat-users.xml:</w:t>
+      </w:r>
+    </w:p>
+    <w:p/>
+    <w:p>
+      <w:pPr>
+        <w:rPr>
+          <w:sz w:val="20"/>
+          <w:szCs w:val="20"/>
+          <w:lang w:val="en-US"/>
+        </w:rPr>
+      </w:pPr>
+      <w:r>
+        <w:rPr>
+          <w:sz w:val="20"/>
+          <w:szCs w:val="20"/>
+          <w:lang w:val="en-US"/>
+        </w:rPr>
+        <w:t>&lt;role rolename="manager"/&gt;</w:t>
+      </w:r>
+    </w:p>
+    <w:p>
+      <w:pPr>
+        <w:rPr>
+          <w:sz w:val="20"/>
+          <w:szCs w:val="20"/>
+          <w:lang w:val="en-US"/>
+        </w:rPr>
+      </w:pPr>
+      <w:r>
+        <w:rPr>
+          <w:sz w:val="20"/>
+          <w:szCs w:val="20"/>
+          <w:lang w:val="en-US"/>
+        </w:rPr>
+        <w:t>&lt;role rolename="manager-gui"/&gt;</w:t>
+      </w:r>
+    </w:p>
+    <w:p>
+      <w:pPr>
+        <w:rPr>
+          <w:sz w:val="20"/>
+          <w:szCs w:val="20"/>
+          <w:lang w:val="en-US"/>
+        </w:rPr>
+      </w:pPr>
+      <w:r>
+        <w:rPr>
+          <w:sz w:val="20"/>
+          <w:szCs w:val="20"/>
+          <w:lang w:val="en-US"/>
+        </w:rPr>
+        <w:t>&lt;role rolename="manager-script"/&gt;</w:t>
+      </w:r>
+    </w:p>
+    <w:p>
+      <w:pPr>
+        <w:rPr>
+          <w:sz w:val="20"/>
+          <w:szCs w:val="20"/>
+          <w:lang w:val="en-US"/>
+        </w:rPr>
+      </w:pPr>
+      <w:r>
+        <w:rPr>
+          <w:sz w:val="20"/>
+          <w:szCs w:val="20"/>
+          <w:lang w:val="en-US"/>
+        </w:rPr>
+        <w:t>&lt;role rolename="admin"/&gt;</w:t>
+      </w:r>
+    </w:p>
+    <w:p>
+      <w:pPr>
+        <w:rPr>
+          <w:sz w:val="20"/>
+          <w:szCs w:val="20"/>
+          <w:lang w:val="en-US"/>
+        </w:rPr>
+      </w:pPr>
+      <w:r>
+        <w:rPr>
+          <w:sz w:val="20"/>
+          <w:szCs w:val="20"/>
+          <w:lang w:val="en-US"/>
+        </w:rPr>
+        <w:t>&lt;role rolename="admin-gui"/&gt;</w:t>
+      </w:r>
+    </w:p>
+    <w:p>
+      <w:pPr>
+        <w:rPr>
+          <w:lang w:val="en-US"/>
+        </w:rPr>
+      </w:pPr>
+      <w:r>
+        <w:rPr>
+          <w:sz w:val="20"/>
+          <w:szCs w:val="20"/>
+          <w:lang w:val="en-US"/>
+        </w:rPr>
+        <w:t>&lt;user username="humv</w:t>
+      </w:r>
+      <w:r>
+        <w:rPr>
+          <w:sz w:val="20"/>
+          <w:szCs w:val="20"/>
+          <w:lang w:val="en-US"/>
+        </w:rPr>
+        <w:t>" password="lAs1s_UFRB" roles="manager,manager-gui,manager-script,admin,admin-gui"/&gt;</w:t>
+      </w:r>
+    </w:p>
+    <w:p>
+      <w:pPr>
+        <w:rPr>
+          <w:lang w:val="en-US"/>
+        </w:rPr>
+      </w:pPr>
+    </w:p>
+    <w:p>
+      <w:pPr>
+        <w:ind w:left="720"/>
+      </w:pPr>
+      <w:r>
+        <w:t>OBS.: lembrar de sempre utilizá-lo para fazer deploy de novas versões da aplicação.</w:t>
+      </w:r>
+    </w:p>
+    <w:p>
+      <w:pPr>
+        <w:ind w:left="720"/>
+      </w:pPr>
+    </w:p>
+    <w:p>
+      <w:pPr>
+        <w:pStyle w:val="ListParagraph"/>
+        <w:numPr>
+          <w:ilvl w:val="0"/>
+          <w:numId w:val="2"/>
+        </w:numPr>
       </w:pPr>
       <w:r>
         <w:t>No arquivo /conf/server.xml, mudar o código:</w:t>
@@ -839,10 +866,21 @@
     <w:p>
       <w:pPr>
         <w:jc w:val="both"/>
-      </w:pPr>
-    </w:p>
-    <w:p>
-      <w:r>
+        <w:rPr>
+          <w:lang w:val="en-US"/>
+        </w:rPr>
+      </w:pPr>
+    </w:p>
+    <w:p>
+      <w:pPr>
+        <w:rPr>
+          <w:lang w:val="en-US"/>
+        </w:rPr>
+      </w:pPr>
+      <w:r>
+        <w:rPr>
+          <w:lang w:val="en-US"/>
+        </w:rPr>
         <w:br w:type="page"/>
       </w:r>
     </w:p>

</xml_diff>